<commit_message>
dont worry be happy
</commit_message>
<xml_diff>
--- a/7 семестр/КроссПрог/ЛР 1/КПП ЛР 1.docx
+++ b/7 семестр/КроссПрог/ЛР 1/КПП ЛР 1.docx
@@ -328,10 +328,7 @@
         <w:jc w:val="right"/>
       </w:pPr>
       <w:r>
-        <w:t>Строганов В.</w:t>
-      </w:r>
-      <w:r>
-        <w:t xml:space="preserve"> А</w:t>
+        <w:t>Бланк Ф. А</w:t>
       </w:r>
       <w:r>
         <w:t>.</w:t>
@@ -482,17 +479,38 @@
         <w:t xml:space="preserve"> </w:t>
       </w:r>
       <w:r>
-        <w:t>интегрированной среде Qt Creator. Получение базовых навыков работы с</w:t>
-      </w:r>
-      <w:r>
-        <w:rPr>
-          <w:lang w:val="en-US"/>
-        </w:rPr>
+        <w:t xml:space="preserve">интегрированной среде </w:t>
+      </w:r>
+      <w:proofErr w:type="spellStart"/>
+      <w:r>
+        <w:t>Qt</w:t>
+      </w:r>
+      <w:proofErr w:type="spellEnd"/>
+      <w:r>
         <w:t xml:space="preserve"> </w:t>
       </w:r>
-      <w:r>
-        <w:t>фреймворком Qt</w:t>
-      </w:r>
+      <w:proofErr w:type="spellStart"/>
+      <w:r>
+        <w:t>Creator</w:t>
+      </w:r>
+      <w:proofErr w:type="spellEnd"/>
+      <w:r>
+        <w:t>. Получение базовых навыков работы с</w:t>
+      </w:r>
+      <w:r>
+        <w:rPr>
+          <w:lang w:val="en-US"/>
+        </w:rPr>
+        <w:t xml:space="preserve"> </w:t>
+      </w:r>
+      <w:r>
+        <w:t xml:space="preserve">фреймворком </w:t>
+      </w:r>
+      <w:proofErr w:type="spellStart"/>
+      <w:r>
+        <w:t>Qt</w:t>
+      </w:r>
+      <w:proofErr w:type="spellEnd"/>
       <w:r>
         <w:t>.</w:t>
       </w:r>
@@ -550,7 +568,31 @@
         <w:ind w:hanging="578"/>
       </w:pPr>
       <w:r>
-        <w:t>Установить фреймворк Qt и среду разработки Qt Creator;</w:t>
+        <w:t xml:space="preserve">Установить фреймворк </w:t>
+      </w:r>
+      <w:proofErr w:type="spellStart"/>
+      <w:r>
+        <w:t>Qt</w:t>
+      </w:r>
+      <w:proofErr w:type="spellEnd"/>
+      <w:r>
+        <w:t xml:space="preserve"> и среду разработки </w:t>
+      </w:r>
+      <w:proofErr w:type="spellStart"/>
+      <w:r>
+        <w:t>Qt</w:t>
+      </w:r>
+      <w:proofErr w:type="spellEnd"/>
+      <w:r>
+        <w:t xml:space="preserve"> </w:t>
+      </w:r>
+      <w:proofErr w:type="spellStart"/>
+      <w:r>
+        <w:t>Creator</w:t>
+      </w:r>
+      <w:proofErr w:type="spellEnd"/>
+      <w:r>
+        <w:t>;</w:t>
       </w:r>
     </w:p>
     <w:p>
@@ -563,7 +605,23 @@
         <w:ind w:hanging="578"/>
       </w:pPr>
       <w:r>
-        <w:t>Создать проект Qt Gui Application</w:t>
+        <w:t xml:space="preserve">Создать проект </w:t>
+      </w:r>
+      <w:proofErr w:type="spellStart"/>
+      <w:r>
+        <w:t>Qt</w:t>
+      </w:r>
+      <w:proofErr w:type="spellEnd"/>
+      <w:r>
+        <w:t xml:space="preserve"> </w:t>
+      </w:r>
+      <w:proofErr w:type="spellStart"/>
+      <w:r>
+        <w:t>Gui</w:t>
+      </w:r>
+      <w:proofErr w:type="spellEnd"/>
+      <w:r>
+        <w:t xml:space="preserve"> Application</w:t>
       </w:r>
       <w:r>
         <w:rPr>
@@ -646,7 +704,23 @@
         <w:ind w:hanging="578"/>
       </w:pPr>
       <w:r>
-        <w:t>В списке свойств виджета Plain Text Edit найти свойство, отвечающее</w:t>
+        <w:t xml:space="preserve">В списке свойств виджета </w:t>
+      </w:r>
+      <w:proofErr w:type="spellStart"/>
+      <w:r>
+        <w:t>Plain</w:t>
+      </w:r>
+      <w:proofErr w:type="spellEnd"/>
+      <w:r>
+        <w:t xml:space="preserve"> Text </w:t>
+      </w:r>
+      <w:proofErr w:type="spellStart"/>
+      <w:r>
+        <w:t>Edit</w:t>
+      </w:r>
+      <w:proofErr w:type="spellEnd"/>
+      <w:r>
+        <w:t xml:space="preserve"> найти свойство, отвечающее</w:t>
       </w:r>
       <w:r>
         <w:t xml:space="preserve"> </w:t>
@@ -790,7 +864,31 @@
         <w:t>На рабочее устройство б</w:t>
       </w:r>
       <w:r>
-        <w:t>ыл установлен фреймворк Qt и среда разработки Qt Creator.</w:t>
+        <w:t xml:space="preserve">ыл установлен фреймворк </w:t>
+      </w:r>
+      <w:proofErr w:type="spellStart"/>
+      <w:r>
+        <w:t>Qt</w:t>
+      </w:r>
+      <w:proofErr w:type="spellEnd"/>
+      <w:r>
+        <w:t xml:space="preserve"> и среда разработки </w:t>
+      </w:r>
+      <w:proofErr w:type="spellStart"/>
+      <w:r>
+        <w:t>Qt</w:t>
+      </w:r>
+      <w:proofErr w:type="spellEnd"/>
+      <w:r>
+        <w:t xml:space="preserve"> </w:t>
+      </w:r>
+      <w:proofErr w:type="spellStart"/>
+      <w:r>
+        <w:t>Creator</w:t>
+      </w:r>
+      <w:proofErr w:type="spellEnd"/>
+      <w:r>
+        <w:t>.</w:t>
       </w:r>
       <w:r>
         <w:t xml:space="preserve"> </w:t>
@@ -936,8 +1034,21 @@
       <w:r>
         <w:t xml:space="preserve">виджеты типа </w:t>
       </w:r>
-      <w:r>
-        <w:t>Plain Text Edit и Label</w:t>
+      <w:proofErr w:type="spellStart"/>
+      <w:r>
+        <w:t>Plain</w:t>
+      </w:r>
+      <w:proofErr w:type="spellEnd"/>
+      <w:r>
+        <w:t xml:space="preserve"> Text </w:t>
+      </w:r>
+      <w:proofErr w:type="spellStart"/>
+      <w:r>
+        <w:t>Edit</w:t>
+      </w:r>
+      <w:proofErr w:type="spellEnd"/>
+      <w:r>
+        <w:t xml:space="preserve"> и Label</w:t>
       </w:r>
       <w:r>
         <w:t xml:space="preserve"> (рисунок</w:t>
@@ -1011,7 +1122,23 @@
         <w:t>В</w:t>
       </w:r>
       <w:r>
-        <w:t xml:space="preserve"> списке свойств виджета Plain Text Edit </w:t>
+        <w:t xml:space="preserve"> списке свойств виджета </w:t>
+      </w:r>
+      <w:proofErr w:type="spellStart"/>
+      <w:r>
+        <w:t>Plain</w:t>
+      </w:r>
+      <w:proofErr w:type="spellEnd"/>
+      <w:r>
+        <w:t xml:space="preserve"> Text </w:t>
+      </w:r>
+      <w:proofErr w:type="spellStart"/>
+      <w:r>
+        <w:t>Edit</w:t>
+      </w:r>
+      <w:proofErr w:type="spellEnd"/>
+      <w:r>
+        <w:t xml:space="preserve"> </w:t>
       </w:r>
       <w:r>
         <w:t xml:space="preserve">было </w:t>
@@ -1022,12 +1149,14 @@
       <w:r>
         <w:t xml:space="preserve"> </w:t>
       </w:r>
+      <w:proofErr w:type="spellStart"/>
       <w:r>
         <w:rPr>
           <w:lang w:val="en-US"/>
         </w:rPr>
         <w:t>plainText</w:t>
       </w:r>
+      <w:proofErr w:type="spellEnd"/>
       <w:r>
         <w:t>, отвечающее за текст, отобража</w:t>
       </w:r>
@@ -1103,13 +1232,7 @@
         <w:jc w:val="center"/>
       </w:pPr>
       <w:r>
-        <w:t xml:space="preserve">Рисунок 3 </w:t>
-      </w:r>
-      <w:r>
-        <w:t xml:space="preserve">– </w:t>
-      </w:r>
-      <w:r>
-        <w:t>Задание значения по умолчанию</w:t>
+        <w:t>Рисунок 3 – Задание значения по умолчанию</w:t>
       </w:r>
     </w:p>
     <w:p/>
@@ -1118,21 +1241,25 @@
         <w:lastRenderedPageBreak/>
         <w:t xml:space="preserve">В программном коде окна проекта (файл </w:t>
       </w:r>
+      <w:proofErr w:type="spellStart"/>
       <w:r>
         <w:rPr>
           <w:lang w:val="en-US"/>
         </w:rPr>
         <w:t>mainwindow</w:t>
       </w:r>
+      <w:proofErr w:type="spellEnd"/>
       <w:r>
         <w:t>.</w:t>
       </w:r>
+      <w:proofErr w:type="spellStart"/>
       <w:r>
         <w:rPr>
           <w:lang w:val="en-US"/>
         </w:rPr>
         <w:t>cpp</w:t>
       </w:r>
+      <w:proofErr w:type="spellEnd"/>
       <w:r>
         <w:t>)</w:t>
       </w:r>
@@ -1164,8 +1291,14 @@
     <w:p>
       <w:pPr>
         <w:pStyle w:val="af"/>
-      </w:pPr>
-      <w:r>
+        <w:rPr>
+          <w:lang w:val="en-US"/>
+        </w:rPr>
+      </w:pPr>
+      <w:r>
+        <w:rPr>
+          <w:lang w:val="en-US"/>
+        </w:rPr>
         <w:t>#</w:t>
       </w:r>
       <w:r>
@@ -1175,8 +1308,12 @@
         <w:t>include</w:t>
       </w:r>
       <w:r>
+        <w:rPr>
+          <w:lang w:val="en-US"/>
+        </w:rPr>
         <w:t xml:space="preserve"> "</w:t>
       </w:r>
+      <w:proofErr w:type="spellStart"/>
       <w:r>
         <w:rPr>
           <w:lang w:val="en-US"/>
@@ -1184,6 +1321,9 @@
         <w:t>mainwindow</w:t>
       </w:r>
       <w:r>
+        <w:rPr>
+          <w:lang w:val="en-US"/>
+        </w:rPr>
         <w:t>.</w:t>
       </w:r>
       <w:r>
@@ -1192,7 +1332,11 @@
         </w:rPr>
         <w:t>h</w:t>
       </w:r>
-      <w:r>
+      <w:proofErr w:type="spellEnd"/>
+      <w:r>
+        <w:rPr>
+          <w:lang w:val="en-US"/>
+        </w:rPr>
         <w:t>"</w:t>
       </w:r>
     </w:p>
@@ -1207,7 +1351,29 @@
         <w:rPr>
           <w:lang w:val="en-US"/>
         </w:rPr>
-        <w:t>#include "./ui_mainwindow.h"</w:t>
+        <w:t xml:space="preserve">#include </w:t>
+      </w:r>
+      <w:proofErr w:type="gramStart"/>
+      <w:r>
+        <w:rPr>
+          <w:lang w:val="en-US"/>
+        </w:rPr>
+        <w:t>"./</w:t>
+      </w:r>
+      <w:proofErr w:type="spellStart"/>
+      <w:proofErr w:type="gramEnd"/>
+      <w:r>
+        <w:rPr>
+          <w:lang w:val="en-US"/>
+        </w:rPr>
+        <w:t>ui_mainwindow.h</w:t>
+      </w:r>
+      <w:proofErr w:type="spellEnd"/>
+      <w:r>
+        <w:rPr>
+          <w:lang w:val="en-US"/>
+        </w:rPr>
+        <w:t>"</w:t>
       </w:r>
     </w:p>
     <w:p>
@@ -1225,11 +1391,49 @@
           <w:lang w:val="en-US"/>
         </w:rPr>
       </w:pPr>
-      <w:r>
-        <w:rPr>
-          <w:lang w:val="en-US"/>
-        </w:rPr>
-        <w:t>MainWindow::MainWindow(QWidget *parent)</w:t>
+      <w:proofErr w:type="spellStart"/>
+      <w:proofErr w:type="gramStart"/>
+      <w:r>
+        <w:rPr>
+          <w:lang w:val="en-US"/>
+        </w:rPr>
+        <w:t>MainWindow</w:t>
+      </w:r>
+      <w:proofErr w:type="spellEnd"/>
+      <w:r>
+        <w:rPr>
+          <w:lang w:val="en-US"/>
+        </w:rPr>
+        <w:t>::</w:t>
+      </w:r>
+      <w:proofErr w:type="spellStart"/>
+      <w:r>
+        <w:rPr>
+          <w:lang w:val="en-US"/>
+        </w:rPr>
+        <w:t>MainWindow</w:t>
+      </w:r>
+      <w:proofErr w:type="spellEnd"/>
+      <w:r>
+        <w:rPr>
+          <w:lang w:val="en-US"/>
+        </w:rPr>
+        <w:t>(</w:t>
+      </w:r>
+      <w:proofErr w:type="spellStart"/>
+      <w:proofErr w:type="gramEnd"/>
+      <w:r>
+        <w:rPr>
+          <w:lang w:val="en-US"/>
+        </w:rPr>
+        <w:t>QWidget</w:t>
+      </w:r>
+      <w:proofErr w:type="spellEnd"/>
+      <w:r>
+        <w:rPr>
+          <w:lang w:val="en-US"/>
+        </w:rPr>
+        <w:t xml:space="preserve"> *parent)</w:t>
       </w:r>
     </w:p>
     <w:p>
@@ -1243,7 +1447,21 @@
         <w:rPr>
           <w:lang w:val="en-US"/>
         </w:rPr>
-        <w:t xml:space="preserve">    : QMainWindow(parent)</w:t>
+        <w:t xml:space="preserve">    : </w:t>
+      </w:r>
+      <w:proofErr w:type="spellStart"/>
+      <w:r>
+        <w:rPr>
+          <w:lang w:val="en-US"/>
+        </w:rPr>
+        <w:t>QMainWindow</w:t>
+      </w:r>
+      <w:proofErr w:type="spellEnd"/>
+      <w:r>
+        <w:rPr>
+          <w:lang w:val="en-US"/>
+        </w:rPr>
+        <w:t>(parent)</w:t>
       </w:r>
     </w:p>
     <w:p>
@@ -1257,7 +1475,51 @@
         <w:rPr>
           <w:lang w:val="en-US"/>
         </w:rPr>
-        <w:t xml:space="preserve">    , ui(new Ui::MainWindow)</w:t>
+        <w:t xml:space="preserve">    , </w:t>
+      </w:r>
+      <w:proofErr w:type="spellStart"/>
+      <w:proofErr w:type="gramStart"/>
+      <w:r>
+        <w:rPr>
+          <w:lang w:val="en-US"/>
+        </w:rPr>
+        <w:t>ui</w:t>
+      </w:r>
+      <w:proofErr w:type="spellEnd"/>
+      <w:r>
+        <w:rPr>
+          <w:lang w:val="en-US"/>
+        </w:rPr>
+        <w:t>(</w:t>
+      </w:r>
+      <w:proofErr w:type="gramEnd"/>
+      <w:r>
+        <w:rPr>
+          <w:lang w:val="en-US"/>
+        </w:rPr>
+        <w:t xml:space="preserve">new </w:t>
+      </w:r>
+      <w:proofErr w:type="gramStart"/>
+      <w:r>
+        <w:rPr>
+          <w:lang w:val="en-US"/>
+        </w:rPr>
+        <w:t>Ui::</w:t>
+      </w:r>
+      <w:proofErr w:type="spellStart"/>
+      <w:proofErr w:type="gramEnd"/>
+      <w:r>
+        <w:rPr>
+          <w:lang w:val="en-US"/>
+        </w:rPr>
+        <w:t>MainWindow</w:t>
+      </w:r>
+      <w:proofErr w:type="spellEnd"/>
+      <w:r>
+        <w:rPr>
+          <w:lang w:val="en-US"/>
+        </w:rPr>
+        <w:t>)</w:t>
       </w:r>
     </w:p>
     <w:p>
@@ -1285,7 +1547,35 @@
         <w:rPr>
           <w:lang w:val="en-US"/>
         </w:rPr>
-        <w:t xml:space="preserve">    ui-&gt;setupUi(this);</w:t>
+        <w:t xml:space="preserve">    </w:t>
+      </w:r>
+      <w:proofErr w:type="spellStart"/>
+      <w:r>
+        <w:rPr>
+          <w:lang w:val="en-US"/>
+        </w:rPr>
+        <w:t>ui</w:t>
+      </w:r>
+      <w:proofErr w:type="spellEnd"/>
+      <w:r>
+        <w:rPr>
+          <w:lang w:val="en-US"/>
+        </w:rPr>
+        <w:t>-&gt;</w:t>
+      </w:r>
+      <w:proofErr w:type="spellStart"/>
+      <w:r>
+        <w:rPr>
+          <w:lang w:val="en-US"/>
+        </w:rPr>
+        <w:t>setupUi</w:t>
+      </w:r>
+      <w:proofErr w:type="spellEnd"/>
+      <w:r>
+        <w:rPr>
+          <w:lang w:val="en-US"/>
+        </w:rPr>
+        <w:t>(this);</w:t>
       </w:r>
     </w:p>
     <w:p>
@@ -1303,50 +1593,58 @@
         </w:rPr>
         <w:t xml:space="preserve">    </w:t>
       </w:r>
+      <w:proofErr w:type="spellStart"/>
       <w:r>
         <w:rPr>
           <w:b/>
           <w:bCs/>
           <w:lang w:val="en-US"/>
         </w:rPr>
-        <w:t>ui-&gt;label-&gt;setText("</w:t>
-      </w:r>
+        <w:t>ui</w:t>
+      </w:r>
+      <w:proofErr w:type="spellEnd"/>
       <w:r>
         <w:rPr>
           <w:b/>
           <w:bCs/>
-        </w:rPr>
-        <w:t>Группа</w:t>
-      </w:r>
+          <w:lang w:val="en-US"/>
+        </w:rPr>
+        <w:t>-&gt;label-&gt;</w:t>
+      </w:r>
+      <w:proofErr w:type="spellStart"/>
+      <w:proofErr w:type="gramStart"/>
       <w:r>
         <w:rPr>
           <w:b/>
           <w:bCs/>
           <w:lang w:val="en-US"/>
         </w:rPr>
-        <w:t xml:space="preserve">: </w:t>
-      </w:r>
+        <w:t>setText</w:t>
+      </w:r>
+      <w:proofErr w:type="spellEnd"/>
       <w:r>
         <w:rPr>
           <w:b/>
           <w:bCs/>
-        </w:rPr>
-        <w:t>ИС</w:t>
-      </w:r>
+          <w:lang w:val="en-US"/>
+        </w:rPr>
+        <w:t>(</w:t>
+      </w:r>
+      <w:proofErr w:type="gramEnd"/>
       <w:r>
         <w:rPr>
           <w:b/>
           <w:bCs/>
           <w:lang w:val="en-US"/>
         </w:rPr>
-        <w:t>/</w:t>
+        <w:t>"</w:t>
       </w:r>
       <w:r>
         <w:rPr>
           <w:b/>
           <w:bCs/>
         </w:rPr>
-        <w:t>б</w:t>
+        <w:t>Группа</w:t>
       </w:r>
       <w:r>
         <w:rPr>
@@ -1354,14 +1652,14 @@
           <w:bCs/>
           <w:lang w:val="en-US"/>
         </w:rPr>
-        <w:t>-22-2-</w:t>
+        <w:t xml:space="preserve">: </w:t>
       </w:r>
       <w:r>
         <w:rPr>
           <w:b/>
           <w:bCs/>
         </w:rPr>
-        <w:t>о</w:t>
+        <w:t>ИС</w:t>
       </w:r>
       <w:r>
         <w:rPr>
@@ -1369,6 +1667,36 @@
           <w:bCs/>
           <w:lang w:val="en-US"/>
         </w:rPr>
+        <w:t>/</w:t>
+      </w:r>
+      <w:r>
+        <w:rPr>
+          <w:b/>
+          <w:bCs/>
+        </w:rPr>
+        <w:t>б</w:t>
+      </w:r>
+      <w:r>
+        <w:rPr>
+          <w:b/>
+          <w:bCs/>
+          <w:lang w:val="en-US"/>
+        </w:rPr>
+        <w:t>-22-2-</w:t>
+      </w:r>
+      <w:r>
+        <w:rPr>
+          <w:b/>
+          <w:bCs/>
+        </w:rPr>
+        <w:t>о</w:t>
+      </w:r>
+      <w:r>
+        <w:rPr>
+          <w:b/>
+          <w:bCs/>
+          <w:lang w:val="en-US"/>
+        </w:rPr>
         <w:t>");</w:t>
       </w:r>
     </w:p>
@@ -1401,11 +1729,49 @@
           <w:lang w:val="en-US"/>
         </w:rPr>
       </w:pPr>
-      <w:r>
-        <w:rPr>
-          <w:lang w:val="en-US"/>
-        </w:rPr>
-        <w:t>MainWindow::~MainWindow()</w:t>
+      <w:proofErr w:type="spellStart"/>
+      <w:proofErr w:type="gramStart"/>
+      <w:r>
+        <w:rPr>
+          <w:lang w:val="en-US"/>
+        </w:rPr>
+        <w:t>MainWindow</w:t>
+      </w:r>
+      <w:proofErr w:type="spellEnd"/>
+      <w:r>
+        <w:rPr>
+          <w:lang w:val="en-US"/>
+        </w:rPr>
+        <w:t>::</w:t>
+      </w:r>
+      <w:proofErr w:type="gramEnd"/>
+      <w:r>
+        <w:rPr>
+          <w:lang w:val="en-US"/>
+        </w:rPr>
+        <w:t>~</w:t>
+      </w:r>
+      <w:proofErr w:type="spellStart"/>
+      <w:proofErr w:type="gramStart"/>
+      <w:r>
+        <w:rPr>
+          <w:lang w:val="en-US"/>
+        </w:rPr>
+        <w:t>MainWindow</w:t>
+      </w:r>
+      <w:proofErr w:type="spellEnd"/>
+      <w:r>
+        <w:rPr>
+          <w:lang w:val="en-US"/>
+        </w:rPr>
+        <w:t>(</w:t>
+      </w:r>
+      <w:proofErr w:type="gramEnd"/>
+      <w:r>
+        <w:rPr>
+          <w:lang w:val="en-US"/>
+        </w:rPr>
+        <w:t>)</w:t>
       </w:r>
     </w:p>
     <w:p>
@@ -1421,7 +1787,23 @@
         <w:pStyle w:val="af"/>
       </w:pPr>
       <w:r>
-        <w:t xml:space="preserve">    delete ui;</w:t>
+        <w:t xml:space="preserve">    </w:t>
+      </w:r>
+      <w:proofErr w:type="spellStart"/>
+      <w:r>
+        <w:t>delete</w:t>
+      </w:r>
+      <w:proofErr w:type="spellEnd"/>
+      <w:r>
+        <w:t xml:space="preserve"> </w:t>
+      </w:r>
+      <w:proofErr w:type="spellStart"/>
+      <w:r>
+        <w:t>ui</w:t>
+      </w:r>
+      <w:proofErr w:type="spellEnd"/>
+      <w:r>
+        <w:t>;</w:t>
       </w:r>
     </w:p>
     <w:p>
@@ -1503,10 +1885,7 @@
         <w:t xml:space="preserve"> </w:t>
       </w:r>
       <w:r>
-        <w:t xml:space="preserve">остаётся выровнен по левому краю, а </w:t>
-      </w:r>
-      <w:r>
-        <w:t xml:space="preserve">виджет </w:t>
+        <w:t xml:space="preserve">остаётся выровнен по левому краю, а виджет </w:t>
       </w:r>
       <w:r>
         <w:rPr>
@@ -1536,13 +1915,7 @@
         <w:t xml:space="preserve"> </w:t>
       </w:r>
       <w:r>
-        <w:t xml:space="preserve">растягивается на всю доступную ширину и высоту окна (рисунок </w:t>
-      </w:r>
-      <w:r>
-        <w:t>5</w:t>
-      </w:r>
-      <w:r>
-        <w:t>).</w:t>
+        <w:t>растягивается на всю доступную ширину и высоту окна (рисунок 5).</w:t>
       </w:r>
     </w:p>
     <w:p/>
@@ -1746,6 +2119,9 @@
         <w:jc w:val="center"/>
       </w:pPr>
       <w:r>
+        <w:rPr>
+          <w:noProof/>
+        </w:rPr>
         <w:drawing>
           <wp:inline distT="0" distB="0" distL="0" distR="0" wp14:anchorId="3BD3D62F" wp14:editId="6E89C257">
             <wp:extent cx="4541520" cy="2035238"/>
@@ -1832,7 +2208,31 @@
         <w:t>В ходе работы были и</w:t>
       </w:r>
       <w:r>
-        <w:t>сследованы технологии подготовки и выполнения программ в интегрированной среде Qt Creator. Получены базовые навыки работы с фреймворком Qt.</w:t>
+        <w:t xml:space="preserve">сследованы технологии подготовки и выполнения программ в интегрированной среде </w:t>
+      </w:r>
+      <w:proofErr w:type="spellStart"/>
+      <w:r>
+        <w:t>Qt</w:t>
+      </w:r>
+      <w:proofErr w:type="spellEnd"/>
+      <w:r>
+        <w:t xml:space="preserve"> </w:t>
+      </w:r>
+      <w:proofErr w:type="spellStart"/>
+      <w:r>
+        <w:t>Creator</w:t>
+      </w:r>
+      <w:proofErr w:type="spellEnd"/>
+      <w:r>
+        <w:t xml:space="preserve">. Получены базовые навыки работы с фреймворком </w:t>
+      </w:r>
+      <w:proofErr w:type="spellStart"/>
+      <w:r>
+        <w:t>Qt</w:t>
+      </w:r>
+      <w:proofErr w:type="spellEnd"/>
+      <w:r>
+        <w:t>.</w:t>
       </w:r>
     </w:p>
     <w:sectPr>

</xml_diff>